<commit_message>
highlighter bug update(not done)
</commit_message>
<xml_diff>
--- a/temp file/test.docx
+++ b/temp file/test.docx
@@ -6,8 +6,8 @@
       <w:r>
         <w:rPr>
           <w:rFonts w:ascii=""/>
-          <w:b w:val="true"/>
-          <w:i w:val="true"/>
+          <w:b w:val="false"/>
+          <w:i w:val="false"/>
           <w:strike w:val="false"/>
           <w:color w:val=""/>
         </w:rPr>
@@ -18,8 +18,8 @@
       <w:r>
         <w:rPr>
           <w:rFonts w:ascii=""/>
-          <w:b w:val="true"/>
-          <w:i w:val="true"/>
+          <w:b w:val="false"/>
+          <w:i w:val="false"/>
           <w:strike w:val="false"/>
           <w:color w:val=""/>
         </w:rPr>
@@ -30,8 +30,8 @@
       <w:r>
         <w:rPr>
           <w:rFonts w:ascii=""/>
-          <w:b w:val="true"/>
-          <w:i w:val="true"/>
+          <w:b w:val="false"/>
+          <w:i w:val="false"/>
           <w:strike w:val="false"/>
           <w:color w:val=""/>
         </w:rPr>
@@ -42,8 +42,8 @@
       <w:r>
         <w:rPr>
           <w:rFonts w:ascii=""/>
-          <w:b w:val="true"/>
-          <w:i w:val="true"/>
+          <w:b w:val="false"/>
+          <w:i w:val="false"/>
           <w:strike w:val="false"/>
           <w:color w:val=""/>
         </w:rPr>

</xml_diff>

<commit_message>
added filepath in set policy page
</commit_message>
<xml_diff>
--- a/temp file/test.docx
+++ b/temp file/test.docx
@@ -6,12 +6,12 @@
       <w:r>
         <w:rPr>
           <w:rFonts w:ascii=""/>
-          <w:b w:val="false"/>
+          <w:b w:val="true"/>
           <w:i w:val="false"/>
           <w:strike w:val="false"/>
           <w:color w:val=""/>
         </w:rPr>
-        <w:t>◦◦◦◦◦◦◦</w:t>
+        <w:t>Word Hi</w:t>
       </w:r>
     </w:p>
     <w:p>
@@ -19,7 +19,7 @@
         <w:rPr>
           <w:rFonts w:ascii=""/>
           <w:b w:val="false"/>
-          <w:i w:val="false"/>
+          <w:i w:val="true"/>
           <w:strike w:val="false"/>
           <w:color w:val=""/>
         </w:rPr>

</xml_diff>